<commit_message>
Se agregan los pasos a los CP resuperar password y consultar pacientes
</commit_message>
<xml_diff>
--- a/repository/S.A.P.O/Producto/Iteraciones/Iteracion_02/06_Documento_Prueba/WorkFlow de Prueba- Casos de Prueba.docx
+++ b/repository/S.A.P.O/Producto/Iteraciones/Iteracion_02/06_Documento_Prueba/WorkFlow de Prueba- Casos de Prueba.docx
@@ -117,7 +117,7 @@
                 <v:imagedata r:id="rId9" o:title=""/>
                 <w10:wrap type="tight"/>
               </v:shape>
-              <o:OLEObject Type="Embed" ProgID="PBrush" ShapeID="_x0000_s1033" DrawAspect="Content" ObjectID="_1441906003" r:id="rId10"/>
+              <o:OLEObject Type="Embed" ProgID="PBrush" ShapeID="_x0000_s1033" DrawAspect="Content" ObjectID="_1441906916" r:id="rId10"/>
             </w:pict>
           </w:r>
           <w:r>
@@ -5721,7 +5721,7 @@
                         <a:blip r:embed="rId11" cstate="print">
                           <a:extLst>
                             <a:ext uri="{28A0092B-C50C-407E-A947-70E740481C1C}">
-                              <a14:useLocalDpi xmlns:a14="http://schemas.microsoft.com/office/drawing/2010/main" xmlns:wps="http://schemas.microsoft.com/office/word/2010/wordprocessingShape" xmlns:wpi="http://schemas.microsoft.com/office/word/2010/wordprocessingInk" xmlns:wpg="http://schemas.microsoft.com/office/word/2010/wordprocessingGroup" xmlns:w15="http://schemas.microsoft.com/office/word/2012/wordml" xmlns:w14="http://schemas.microsoft.com/office/word/2010/wordml" xmlns:w="http://schemas.openxmlformats.org/wordprocessingml/2006/main" xmlns:w10="urn:schemas-microsoft-com:office:word" xmlns:wp14="http://schemas.microsoft.com/office/word/2010/wordprocessingDrawing" xmlns:v="urn:schemas-microsoft-com:vml" xmlns:o="urn:schemas-microsoft-com:office:office" xmlns:mc="http://schemas.openxmlformats.org/markup-compatibility/2006" xmlns:wpc="http://schemas.microsoft.com/office/word/2010/wordprocessingCanvas" xmlns="" val="0"/>
+                              <a14:useLocalDpi xmlns="" xmlns:wpc="http://schemas.microsoft.com/office/word/2010/wordprocessingCanvas" xmlns:mc="http://schemas.openxmlformats.org/markup-compatibility/2006" xmlns:o="urn:schemas-microsoft-com:office:office" xmlns:v="urn:schemas-microsoft-com:vml" xmlns:wp14="http://schemas.microsoft.com/office/word/2010/wordprocessingDrawing" xmlns:w10="urn:schemas-microsoft-com:office:word" xmlns:w="http://schemas.openxmlformats.org/wordprocessingml/2006/main" xmlns:w14="http://schemas.microsoft.com/office/word/2010/wordml" xmlns:w15="http://schemas.microsoft.com/office/word/2012/wordml" xmlns:wpg="http://schemas.microsoft.com/office/word/2010/wordprocessingGroup" xmlns:wpi="http://schemas.microsoft.com/office/word/2010/wordprocessingInk" xmlns:wps="http://schemas.microsoft.com/office/word/2010/wordprocessingShape" xmlns:a14="http://schemas.microsoft.com/office/drawing/2010/main" val="0"/>
                             </a:ext>
                           </a:extLst>
                         </a:blip>
@@ -38785,6 +38785,30 @@
                     <w:rFonts w:ascii="Arial" w:hAnsi="Arial" w:cs="Arial"/>
                   </w:rPr>
                 </w:pPr>
+                <w:r>
+                  <w:rPr>
+                    <w:rFonts w:ascii="Arial" w:hAnsi="Arial" w:cs="Arial"/>
+                  </w:rPr>
+                  <w:t xml:space="preserve">CP </w:t>
+                </w:r>
+                <w:r>
+                  <w:rPr>
+                    <w:rFonts w:ascii="Arial" w:hAnsi="Arial" w:cs="Arial"/>
+                  </w:rPr>
+                  <w:t>01</w:t>
+                </w:r>
+                <w:r>
+                  <w:rPr>
+                    <w:rFonts w:ascii="Arial" w:hAnsi="Arial" w:cs="Arial"/>
+                  </w:rPr>
+                  <w:t>/P</w:t>
+                </w:r>
+                <w:r>
+                  <w:rPr>
+                    <w:rFonts w:ascii="Arial" w:hAnsi="Arial" w:cs="Arial"/>
+                  </w:rPr>
+                  <w:t xml:space="preserve"> – A1</w:t>
+                </w:r>
               </w:p>
             </w:tc>
             <w:tc>
@@ -38841,6 +38865,24 @@
                     <w:rFonts w:ascii="Arial" w:hAnsi="Arial" w:cs="Arial"/>
                   </w:rPr>
                 </w:pPr>
+                <w:r>
+                  <w:rPr>
+                    <w:rFonts w:ascii="Arial" w:hAnsi="Arial" w:cs="Arial"/>
+                  </w:rPr>
+                  <w:t>CP 01/P</w:t>
+                </w:r>
+                <w:r>
+                  <w:rPr>
+                    <w:rFonts w:ascii="Arial" w:hAnsi="Arial" w:cs="Arial"/>
+                  </w:rPr>
+                  <w:t xml:space="preserve"> – </w:t>
+                </w:r>
+                <w:r>
+                  <w:rPr>
+                    <w:rFonts w:ascii="Arial" w:hAnsi="Arial" w:cs="Arial"/>
+                  </w:rPr>
+                  <w:t>S2</w:t>
+                </w:r>
               </w:p>
             </w:tc>
             <w:tc>
@@ -38897,6 +38939,24 @@
                     <w:rFonts w:ascii="Arial" w:hAnsi="Arial" w:cs="Arial"/>
                   </w:rPr>
                 </w:pPr>
+                <w:r>
+                  <w:rPr>
+                    <w:rFonts w:ascii="Arial" w:hAnsi="Arial" w:cs="Arial"/>
+                  </w:rPr>
+                  <w:t>CP 01/P</w:t>
+                </w:r>
+                <w:r>
+                  <w:rPr>
+                    <w:rFonts w:ascii="Arial" w:hAnsi="Arial" w:cs="Arial"/>
+                  </w:rPr>
+                  <w:t xml:space="preserve"> – </w:t>
+                </w:r>
+                <w:r>
+                  <w:rPr>
+                    <w:rFonts w:ascii="Arial" w:hAnsi="Arial" w:cs="Arial"/>
+                  </w:rPr>
+                  <w:t>A3</w:t>
+                </w:r>
               </w:p>
             </w:tc>
             <w:tc>
@@ -38978,6 +39038,25 @@
                     <w:rFonts w:ascii="Arial" w:hAnsi="Arial" w:cs="Arial"/>
                   </w:rPr>
                 </w:pPr>
+                <w:r>
+                  <w:rPr>
+                    <w:rFonts w:ascii="Arial" w:hAnsi="Arial" w:cs="Arial"/>
+                  </w:rPr>
+                  <w:lastRenderedPageBreak/>
+                  <w:t>CP 01/P</w:t>
+                </w:r>
+                <w:r>
+                  <w:rPr>
+                    <w:rFonts w:ascii="Arial" w:hAnsi="Arial" w:cs="Arial"/>
+                  </w:rPr>
+                  <w:t xml:space="preserve"> – </w:t>
+                </w:r>
+                <w:r>
+                  <w:rPr>
+                    <w:rFonts w:ascii="Arial" w:hAnsi="Arial" w:cs="Arial"/>
+                  </w:rPr>
+                  <w:t>S4</w:t>
+                </w:r>
               </w:p>
             </w:tc>
             <w:tc>
@@ -39034,6 +39113,24 @@
                     <w:rFonts w:ascii="Arial" w:hAnsi="Arial" w:cs="Arial"/>
                   </w:rPr>
                 </w:pPr>
+                <w:r>
+                  <w:rPr>
+                    <w:rFonts w:ascii="Arial" w:hAnsi="Arial" w:cs="Arial"/>
+                  </w:rPr>
+                  <w:t>CP 01/P</w:t>
+                </w:r>
+                <w:r>
+                  <w:rPr>
+                    <w:rFonts w:ascii="Arial" w:hAnsi="Arial" w:cs="Arial"/>
+                  </w:rPr>
+                  <w:t xml:space="preserve"> – </w:t>
+                </w:r>
+                <w:r>
+                  <w:rPr>
+                    <w:rFonts w:ascii="Arial" w:hAnsi="Arial" w:cs="Arial"/>
+                  </w:rPr>
+                  <w:t>S5</w:t>
+                </w:r>
               </w:p>
             </w:tc>
             <w:tc>
@@ -39049,7 +39146,6 @@
                 <w:r>
                   <w:rPr>
                     <w:rFonts w:ascii="Arial" w:hAnsi="Arial" w:cs="Arial"/>
-                    <w:highlight w:val="yellow"/>
                   </w:rPr>
                   <w:t>El sistema busca la contraseña del usuario</w:t>
                 </w:r>
@@ -39142,6 +39238,24 @@
                     <w:rFonts w:ascii="Arial" w:hAnsi="Arial" w:cs="Arial"/>
                   </w:rPr>
                 </w:pPr>
+                <w:r>
+                  <w:rPr>
+                    <w:rFonts w:ascii="Arial" w:hAnsi="Arial" w:cs="Arial"/>
+                  </w:rPr>
+                  <w:t>CP 01/P</w:t>
+                </w:r>
+                <w:r>
+                  <w:rPr>
+                    <w:rFonts w:ascii="Arial" w:hAnsi="Arial" w:cs="Arial"/>
+                  </w:rPr>
+                  <w:t xml:space="preserve"> – </w:t>
+                </w:r>
+                <w:r>
+                  <w:rPr>
+                    <w:rFonts w:ascii="Arial" w:hAnsi="Arial" w:cs="Arial"/>
+                  </w:rPr>
+                  <w:t>S6</w:t>
+                </w:r>
               </w:p>
             </w:tc>
             <w:tc>
@@ -39282,7 +39396,6 @@
                 <w:r>
                   <w:rPr>
                     <w:rFonts w:ascii="Arial" w:hAnsi="Arial" w:cs="Arial"/>
-                    <w:highlight w:val="yellow"/>
                   </w:rPr>
                   <w:t>Pendiente</w:t>
                 </w:r>
@@ -39887,6 +40000,24 @@
                 <w:rFonts w:ascii="Arial" w:hAnsi="Arial" w:cs="Arial"/>
               </w:rPr>
             </w:pPr>
+            <w:r>
+              <w:rPr>
+                <w:rFonts w:ascii="Arial" w:hAnsi="Arial" w:cs="Arial"/>
+              </w:rPr>
+              <w:t>CP 01/N</w:t>
+            </w:r>
+            <w:r>
+              <w:rPr>
+                <w:rFonts w:ascii="Arial" w:hAnsi="Arial" w:cs="Arial"/>
+              </w:rPr>
+              <w:t xml:space="preserve"> – </w:t>
+            </w:r>
+            <w:r>
+              <w:rPr>
+                <w:rFonts w:ascii="Arial" w:hAnsi="Arial" w:cs="Arial"/>
+              </w:rPr>
+              <w:t>A1</w:t>
+            </w:r>
           </w:p>
         </w:tc>
         <w:tc>
@@ -39943,6 +40074,24 @@
                 <w:rFonts w:ascii="Arial" w:hAnsi="Arial" w:cs="Arial"/>
               </w:rPr>
             </w:pPr>
+            <w:r>
+              <w:rPr>
+                <w:rFonts w:ascii="Arial" w:hAnsi="Arial" w:cs="Arial"/>
+              </w:rPr>
+              <w:t>CP 01/N</w:t>
+            </w:r>
+            <w:r>
+              <w:rPr>
+                <w:rFonts w:ascii="Arial" w:hAnsi="Arial" w:cs="Arial"/>
+              </w:rPr>
+              <w:t xml:space="preserve"> – </w:t>
+            </w:r>
+            <w:r>
+              <w:rPr>
+                <w:rFonts w:ascii="Arial" w:hAnsi="Arial" w:cs="Arial"/>
+              </w:rPr>
+              <w:t>S2</w:t>
+            </w:r>
           </w:p>
         </w:tc>
         <w:tc>
@@ -39999,6 +40148,25 @@
                 <w:rFonts w:ascii="Arial" w:hAnsi="Arial" w:cs="Arial"/>
               </w:rPr>
             </w:pPr>
+            <w:r>
+              <w:rPr>
+                <w:rFonts w:ascii="Arial" w:hAnsi="Arial" w:cs="Arial"/>
+              </w:rPr>
+              <w:t>CP 01/N</w:t>
+            </w:r>
+            <w:r>
+              <w:rPr>
+                <w:rFonts w:ascii="Arial" w:hAnsi="Arial" w:cs="Arial"/>
+              </w:rPr>
+              <w:t xml:space="preserve"> – </w:t>
+            </w:r>
+            <w:r>
+              <w:rPr>
+                <w:rFonts w:ascii="Arial" w:hAnsi="Arial" w:cs="Arial"/>
+                <w:u w:val="single"/>
+              </w:rPr>
+              <w:t>EA3A</w:t>
+            </w:r>
           </w:p>
         </w:tc>
         <w:tc>
@@ -40056,6 +40224,25 @@
                 <w:rFonts w:ascii="Arial" w:hAnsi="Arial" w:cs="Arial"/>
               </w:rPr>
             </w:pPr>
+            <w:r>
+              <w:rPr>
+                <w:rFonts w:ascii="Arial" w:hAnsi="Arial" w:cs="Arial"/>
+              </w:rPr>
+              <w:t>CP 01/N</w:t>
+            </w:r>
+            <w:r>
+              <w:rPr>
+                <w:rFonts w:ascii="Arial" w:hAnsi="Arial" w:cs="Arial"/>
+              </w:rPr>
+              <w:t xml:space="preserve"> – </w:t>
+            </w:r>
+            <w:r>
+              <w:rPr>
+                <w:rFonts w:ascii="Arial" w:hAnsi="Arial" w:cs="Arial"/>
+                <w:u w:val="single"/>
+              </w:rPr>
+              <w:t>ES3A1</w:t>
+            </w:r>
           </w:p>
         </w:tc>
         <w:tc>
@@ -40828,6 +41015,24 @@
                 <w:rFonts w:ascii="Arial" w:hAnsi="Arial" w:cs="Arial"/>
               </w:rPr>
             </w:pPr>
+            <w:r>
+              <w:rPr>
+                <w:rFonts w:ascii="Arial" w:hAnsi="Arial" w:cs="Arial"/>
+              </w:rPr>
+              <w:t>CP 0</w:t>
+            </w:r>
+            <w:r>
+              <w:rPr>
+                <w:rFonts w:ascii="Arial" w:hAnsi="Arial" w:cs="Arial"/>
+              </w:rPr>
+              <w:t>2</w:t>
+            </w:r>
+            <w:r>
+              <w:rPr>
+                <w:rFonts w:ascii="Arial" w:hAnsi="Arial" w:cs="Arial"/>
+              </w:rPr>
+              <w:t>/N – A1</w:t>
+            </w:r>
           </w:p>
         </w:tc>
         <w:tc>
@@ -40884,6 +41089,24 @@
                 <w:rFonts w:ascii="Arial" w:hAnsi="Arial" w:cs="Arial"/>
               </w:rPr>
             </w:pPr>
+            <w:r>
+              <w:rPr>
+                <w:rFonts w:ascii="Arial" w:hAnsi="Arial" w:cs="Arial"/>
+              </w:rPr>
+              <w:t>CP 02</w:t>
+            </w:r>
+            <w:r>
+              <w:rPr>
+                <w:rFonts w:ascii="Arial" w:hAnsi="Arial" w:cs="Arial"/>
+              </w:rPr>
+              <w:t xml:space="preserve">/N – </w:t>
+            </w:r>
+            <w:r>
+              <w:rPr>
+                <w:rFonts w:ascii="Arial" w:hAnsi="Arial" w:cs="Arial"/>
+              </w:rPr>
+              <w:t>S2</w:t>
+            </w:r>
           </w:p>
         </w:tc>
         <w:tc>
@@ -40940,6 +41163,24 @@
                 <w:rFonts w:ascii="Arial" w:hAnsi="Arial" w:cs="Arial"/>
               </w:rPr>
             </w:pPr>
+            <w:r>
+              <w:rPr>
+                <w:rFonts w:ascii="Arial" w:hAnsi="Arial" w:cs="Arial"/>
+              </w:rPr>
+              <w:t>CP 02</w:t>
+            </w:r>
+            <w:r>
+              <w:rPr>
+                <w:rFonts w:ascii="Arial" w:hAnsi="Arial" w:cs="Arial"/>
+              </w:rPr>
+              <w:t xml:space="preserve">/N – </w:t>
+            </w:r>
+            <w:r>
+              <w:rPr>
+                <w:rFonts w:ascii="Arial" w:hAnsi="Arial" w:cs="Arial"/>
+              </w:rPr>
+              <w:t>A3</w:t>
+            </w:r>
           </w:p>
         </w:tc>
         <w:tc>
@@ -41021,6 +41262,32 @@
                 <w:rFonts w:ascii="Arial" w:hAnsi="Arial" w:cs="Arial"/>
               </w:rPr>
             </w:pPr>
+            <w:r>
+              <w:rPr>
+                <w:rFonts w:ascii="Arial" w:hAnsi="Arial" w:cs="Arial"/>
+              </w:rPr>
+              <w:t>CP 02</w:t>
+            </w:r>
+            <w:r>
+              <w:rPr>
+                <w:rFonts w:ascii="Arial" w:hAnsi="Arial" w:cs="Arial"/>
+              </w:rPr>
+              <w:t xml:space="preserve">/N – </w:t>
+            </w:r>
+            <w:r>
+              <w:rPr>
+                <w:rFonts w:ascii="Arial" w:hAnsi="Arial" w:cs="Arial"/>
+                <w:u w:val="single"/>
+              </w:rPr>
+              <w:t>ES4</w:t>
+            </w:r>
+            <w:r>
+              <w:rPr>
+                <w:rFonts w:ascii="Arial" w:hAnsi="Arial" w:cs="Arial"/>
+                <w:u w:val="single"/>
+              </w:rPr>
+              <w:t>A</w:t>
+            </w:r>
           </w:p>
         </w:tc>
         <w:tc>
@@ -41078,6 +41345,32 @@
                 <w:rFonts w:ascii="Arial" w:hAnsi="Arial" w:cs="Arial"/>
               </w:rPr>
             </w:pPr>
+            <w:r>
+              <w:rPr>
+                <w:rFonts w:ascii="Arial" w:hAnsi="Arial" w:cs="Arial"/>
+              </w:rPr>
+              <w:t>CP 02</w:t>
+            </w:r>
+            <w:r>
+              <w:rPr>
+                <w:rFonts w:ascii="Arial" w:hAnsi="Arial" w:cs="Arial"/>
+              </w:rPr>
+              <w:t xml:space="preserve">/N – </w:t>
+            </w:r>
+            <w:r>
+              <w:rPr>
+                <w:rFonts w:ascii="Arial" w:hAnsi="Arial" w:cs="Arial"/>
+                <w:u w:val="single"/>
+              </w:rPr>
+              <w:t>ES4</w:t>
+            </w:r>
+            <w:r>
+              <w:rPr>
+                <w:rFonts w:ascii="Arial" w:hAnsi="Arial" w:cs="Arial"/>
+                <w:u w:val="single"/>
+              </w:rPr>
+              <w:t>A1</w:t>
+            </w:r>
           </w:p>
         </w:tc>
         <w:tc>
@@ -47871,6 +48164,24 @@
                 <w:rFonts w:ascii="Arial" w:hAnsi="Arial" w:cs="Arial"/>
               </w:rPr>
             </w:pPr>
+            <w:r>
+              <w:rPr>
+                <w:rFonts w:ascii="Arial" w:hAnsi="Arial" w:cs="Arial"/>
+              </w:rPr>
+              <w:t>CP 01/P</w:t>
+            </w:r>
+            <w:r>
+              <w:rPr>
+                <w:rFonts w:ascii="Arial" w:hAnsi="Arial" w:cs="Arial"/>
+              </w:rPr>
+              <w:t xml:space="preserve"> – </w:t>
+            </w:r>
+            <w:r>
+              <w:rPr>
+                <w:rFonts w:ascii="Arial" w:hAnsi="Arial" w:cs="Arial"/>
+              </w:rPr>
+              <w:t>A1</w:t>
+            </w:r>
           </w:p>
         </w:tc>
         <w:tc>
@@ -47935,6 +48246,24 @@
                 <w:rFonts w:ascii="Arial" w:hAnsi="Arial" w:cs="Arial"/>
               </w:rPr>
             </w:pPr>
+            <w:r>
+              <w:rPr>
+                <w:rFonts w:ascii="Arial" w:hAnsi="Arial" w:cs="Arial"/>
+              </w:rPr>
+              <w:t>CP 01/P</w:t>
+            </w:r>
+            <w:r>
+              <w:rPr>
+                <w:rFonts w:ascii="Arial" w:hAnsi="Arial" w:cs="Arial"/>
+              </w:rPr>
+              <w:t xml:space="preserve"> – </w:t>
+            </w:r>
+            <w:r>
+              <w:rPr>
+                <w:rFonts w:ascii="Arial" w:hAnsi="Arial" w:cs="Arial"/>
+              </w:rPr>
+              <w:t>S2</w:t>
+            </w:r>
           </w:p>
         </w:tc>
         <w:tc>
@@ -47997,6 +48326,24 @@
                 <w:rFonts w:ascii="Arial" w:hAnsi="Arial" w:cs="Arial"/>
               </w:rPr>
             </w:pPr>
+            <w:r>
+              <w:rPr>
+                <w:rFonts w:ascii="Arial" w:hAnsi="Arial" w:cs="Arial"/>
+              </w:rPr>
+              <w:t>CP 01/P</w:t>
+            </w:r>
+            <w:r>
+              <w:rPr>
+                <w:rFonts w:ascii="Arial" w:hAnsi="Arial" w:cs="Arial"/>
+              </w:rPr>
+              <w:t xml:space="preserve"> – </w:t>
+            </w:r>
+            <w:r>
+              <w:rPr>
+                <w:rFonts w:ascii="Arial" w:hAnsi="Arial" w:cs="Arial"/>
+              </w:rPr>
+              <w:t>S3</w:t>
+            </w:r>
           </w:p>
         </w:tc>
         <w:tc>
@@ -48060,6 +48407,25 @@
                 <w:rFonts w:ascii="Arial" w:hAnsi="Arial" w:cs="Arial"/>
               </w:rPr>
             </w:pPr>
+            <w:r>
+              <w:rPr>
+                <w:rFonts w:ascii="Arial" w:hAnsi="Arial" w:cs="Arial"/>
+              </w:rPr>
+              <w:lastRenderedPageBreak/>
+              <w:t>CP 01/P</w:t>
+            </w:r>
+            <w:r>
+              <w:rPr>
+                <w:rFonts w:ascii="Arial" w:hAnsi="Arial" w:cs="Arial"/>
+              </w:rPr>
+              <w:t xml:space="preserve"> – </w:t>
+            </w:r>
+            <w:r>
+              <w:rPr>
+                <w:rFonts w:ascii="Arial" w:hAnsi="Arial" w:cs="Arial"/>
+              </w:rPr>
+              <w:t>A4</w:t>
+            </w:r>
           </w:p>
         </w:tc>
         <w:tc>
@@ -48149,6 +48515,24 @@
                 <w:rFonts w:ascii="Arial" w:hAnsi="Arial" w:cs="Arial"/>
               </w:rPr>
             </w:pPr>
+            <w:r>
+              <w:rPr>
+                <w:rFonts w:ascii="Arial" w:hAnsi="Arial" w:cs="Arial"/>
+              </w:rPr>
+              <w:t>CP 01/P</w:t>
+            </w:r>
+            <w:r>
+              <w:rPr>
+                <w:rFonts w:ascii="Arial" w:hAnsi="Arial" w:cs="Arial"/>
+              </w:rPr>
+              <w:t xml:space="preserve"> – </w:t>
+            </w:r>
+            <w:r>
+              <w:rPr>
+                <w:rFonts w:ascii="Arial" w:hAnsi="Arial" w:cs="Arial"/>
+              </w:rPr>
+              <w:t>S5</w:t>
+            </w:r>
           </w:p>
         </w:tc>
         <w:tc>
@@ -48205,6 +48589,24 @@
                 <w:rFonts w:ascii="Arial" w:hAnsi="Arial" w:cs="Arial"/>
               </w:rPr>
             </w:pPr>
+            <w:r>
+              <w:rPr>
+                <w:rFonts w:ascii="Arial" w:hAnsi="Arial" w:cs="Arial"/>
+              </w:rPr>
+              <w:t>CP 01/P</w:t>
+            </w:r>
+            <w:r>
+              <w:rPr>
+                <w:rFonts w:ascii="Arial" w:hAnsi="Arial" w:cs="Arial"/>
+              </w:rPr>
+              <w:t xml:space="preserve"> – </w:t>
+            </w:r>
+            <w:r>
+              <w:rPr>
+                <w:rFonts w:ascii="Arial" w:hAnsi="Arial" w:cs="Arial"/>
+              </w:rPr>
+              <w:t>A6</w:t>
+            </w:r>
           </w:p>
         </w:tc>
         <w:tc>
@@ -48267,6 +48669,24 @@
                 <w:rFonts w:ascii="Arial" w:hAnsi="Arial" w:cs="Arial"/>
               </w:rPr>
             </w:pPr>
+            <w:r>
+              <w:rPr>
+                <w:rFonts w:ascii="Arial" w:hAnsi="Arial" w:cs="Arial"/>
+              </w:rPr>
+              <w:t>CP 01/P</w:t>
+            </w:r>
+            <w:r>
+              <w:rPr>
+                <w:rFonts w:ascii="Arial" w:hAnsi="Arial" w:cs="Arial"/>
+              </w:rPr>
+              <w:t xml:space="preserve"> – </w:t>
+            </w:r>
+            <w:r>
+              <w:rPr>
+                <w:rFonts w:ascii="Arial" w:hAnsi="Arial" w:cs="Arial"/>
+              </w:rPr>
+              <w:t>S7</w:t>
+            </w:r>
           </w:p>
         </w:tc>
         <w:tc>
@@ -48840,7 +49260,7 @@
         <w:noProof/>
         <w:lang w:val="es-ES"/>
       </w:rPr>
-      <w:t>42</w:t>
+      <w:t>33</w:t>
     </w:r>
     <w:r>
       <w:rPr>
@@ -48960,7 +49380,7 @@
                         <a:blip r:embed="rId1">
                           <a:extLst>
                             <a:ext uri="{28A0092B-C50C-407E-A947-70E740481C1C}">
-                              <a14:useLocalDpi xmlns:a14="http://schemas.microsoft.com/office/drawing/2010/main" xmlns:wps="http://schemas.microsoft.com/office/word/2010/wordprocessingShape" xmlns:wpi="http://schemas.microsoft.com/office/word/2010/wordprocessingInk" xmlns:wpg="http://schemas.microsoft.com/office/word/2010/wordprocessingGroup" xmlns:w15="http://schemas.microsoft.com/office/word/2012/wordml" xmlns:w14="http://schemas.microsoft.com/office/word/2010/wordml" xmlns:w="http://schemas.openxmlformats.org/wordprocessingml/2006/main" xmlns:w10="urn:schemas-microsoft-com:office:word" xmlns:wp14="http://schemas.microsoft.com/office/word/2010/wordprocessingDrawing" xmlns:v="urn:schemas-microsoft-com:vml" xmlns:o="urn:schemas-microsoft-com:office:office" xmlns:mc="http://schemas.openxmlformats.org/markup-compatibility/2006" xmlns:wpc="http://schemas.microsoft.com/office/word/2010/wordprocessingCanvas" xmlns="" val="0"/>
+                              <a14:useLocalDpi xmlns="" xmlns:wpc="http://schemas.microsoft.com/office/word/2010/wordprocessingCanvas" xmlns:mc="http://schemas.openxmlformats.org/markup-compatibility/2006" xmlns:o="urn:schemas-microsoft-com:office:office" xmlns:v="urn:schemas-microsoft-com:vml" xmlns:wp14="http://schemas.microsoft.com/office/word/2010/wordprocessingDrawing" xmlns:w10="urn:schemas-microsoft-com:office:word" xmlns:w="http://schemas.openxmlformats.org/wordprocessingml/2006/main" xmlns:w14="http://schemas.microsoft.com/office/word/2010/wordml" xmlns:w15="http://schemas.microsoft.com/office/word/2012/wordml" xmlns:wpg="http://schemas.microsoft.com/office/word/2010/wordprocessingGroup" xmlns:wpi="http://schemas.microsoft.com/office/word/2010/wordprocessingInk" xmlns:wps="http://schemas.microsoft.com/office/word/2010/wordprocessingShape" xmlns:a14="http://schemas.microsoft.com/office/drawing/2010/main" val="0"/>
                             </a:ext>
                           </a:extLst>
                         </a:blip>

</xml_diff>